<commit_message>
Finish HW1 & HW2's report
</commit_message>
<xml_diff>
--- a/DIC_HW1/Report.docx
+++ b/DIC_HW1/Report.docx
@@ -1,6 +1,6 @@
 
 <file path=word/document.xml><?xml version="1.0" encoding="utf-8"?>
-<w:document xmlns:wpc="http://schemas.microsoft.com/office/word/2010/wordprocessingCanvas" xmlns:cx="http://schemas.microsoft.com/office/drawing/2014/chartex" xmlns:cx1="http://schemas.microsoft.com/office/drawing/2015/9/8/chartex" xmlns:cx2="http://schemas.microsoft.com/office/drawing/2015/10/21/chartex" xmlns:cx3="http://schemas.microsoft.com/office/drawing/2016/5/9/chartex" xmlns:cx4="http://schemas.microsoft.com/office/drawing/2016/5/10/chartex" xmlns:cx5="http://schemas.microsoft.com/office/drawing/2016/5/11/chartex" xmlns:cx6="http://schemas.microsoft.com/office/drawing/2016/5/12/chartex" xmlns:cx7="http://schemas.microsoft.com/office/drawing/2016/5/13/chartex" xmlns:cx8="http://schemas.microsoft.com/office/drawing/2016/5/14/chartex" xmlns:mc="http://schemas.openxmlformats.org/markup-compatibility/2006" xmlns:aink="http://schemas.microsoft.com/office/drawing/2016/ink" xmlns:am3d="http://schemas.microsoft.com/office/drawing/2017/model3d" xmlns:o="urn:schemas-microsoft-com:office:office" xmlns:r="http://schemas.openxmlformats.org/officeDocument/2006/relationships" xmlns:m="http://schemas.openxmlformats.org/officeDocument/2006/math" xmlns:v="urn:schemas-microsoft-com:vml" xmlns:wp14="http://schemas.microsoft.com/office/word/2010/wordprocessingDrawing" xmlns:wp="http://schemas.openxmlformats.org/drawingml/2006/wordprocessingDrawing" xmlns:w10="urn:schemas-microsoft-com:office:word" xmlns:w="http://schemas.openxmlformats.org/wordprocessingml/2006/main" xmlns:w14="http://schemas.microsoft.com/office/word/2010/wordml" xmlns:w15="http://schemas.microsoft.com/office/word/2012/wordml" xmlns:w16cid="http://schemas.microsoft.com/office/word/2016/wordml/cid" xmlns:w16se="http://schemas.microsoft.com/office/word/2015/wordml/symex" xmlns:wpg="http://schemas.microsoft.com/office/word/2010/wordprocessingGroup" xmlns:wpi="http://schemas.microsoft.com/office/word/2010/wordprocessingInk" xmlns:wne="http://schemas.microsoft.com/office/word/2006/wordml" xmlns:wps="http://schemas.microsoft.com/office/word/2010/wordprocessingShape" mc:Ignorable="w14 w15 w16se w16cid wp14">
+<w:document xmlns:wpc="http://schemas.microsoft.com/office/word/2010/wordprocessingCanvas" xmlns:cx="http://schemas.microsoft.com/office/drawing/2014/chartex" xmlns:cx1="http://schemas.microsoft.com/office/drawing/2015/9/8/chartex" xmlns:mc="http://schemas.openxmlformats.org/markup-compatibility/2006" xmlns:o="urn:schemas-microsoft-com:office:office" xmlns:r="http://schemas.openxmlformats.org/officeDocument/2006/relationships" xmlns:m="http://schemas.openxmlformats.org/officeDocument/2006/math" xmlns:v="urn:schemas-microsoft-com:vml" xmlns:wp14="http://schemas.microsoft.com/office/word/2010/wordprocessingDrawing" xmlns:wp="http://schemas.openxmlformats.org/drawingml/2006/wordprocessingDrawing" xmlns:w10="urn:schemas-microsoft-com:office:word" xmlns:w="http://schemas.openxmlformats.org/wordprocessingml/2006/main" xmlns:w14="http://schemas.microsoft.com/office/word/2010/wordml" xmlns:w15="http://schemas.microsoft.com/office/word/2012/wordml" xmlns:w16se="http://schemas.microsoft.com/office/word/2015/wordml/symex" xmlns:wpg="http://schemas.microsoft.com/office/word/2010/wordprocessingGroup" xmlns:wpi="http://schemas.microsoft.com/office/word/2010/wordprocessingInk" xmlns:wne="http://schemas.microsoft.com/office/word/2006/wordml" xmlns:wps="http://schemas.microsoft.com/office/word/2010/wordprocessingShape" mc:Ignorable="w14 w15 w16se wp14">
   <w:body>
     <w:p>
       <w:pPr>
@@ -73,15 +73,15 @@
         <w:tblLook w:val="04A0" w:firstRow="1" w:lastRow="0" w:firstColumn="1" w:lastColumn="0" w:noHBand="0" w:noVBand="1"/>
       </w:tblPr>
       <w:tblGrid>
-        <w:gridCol w:w="1271"/>
-        <w:gridCol w:w="142"/>
-        <w:gridCol w:w="709"/>
-        <w:gridCol w:w="1275"/>
-        <w:gridCol w:w="284"/>
-        <w:gridCol w:w="467"/>
-        <w:gridCol w:w="100"/>
-        <w:gridCol w:w="1843"/>
-        <w:gridCol w:w="2205"/>
+        <w:gridCol w:w="1333"/>
+        <w:gridCol w:w="216"/>
+        <w:gridCol w:w="587"/>
+        <w:gridCol w:w="1328"/>
+        <w:gridCol w:w="300"/>
+        <w:gridCol w:w="407"/>
+        <w:gridCol w:w="216"/>
+        <w:gridCol w:w="1940"/>
+        <w:gridCol w:w="1969"/>
       </w:tblGrid>
       <w:tr>
         <w:tc>
@@ -125,9 +125,15 @@
           <w:p>
             <w:pPr>
               <w:rPr>
-                <w:rFonts w:ascii="Times New Roman" w:hAnsi="Times New Roman" w:cs="Times New Roman"/>
-              </w:rPr>
-            </w:pPr>
+                <w:rFonts w:ascii="Times New Roman" w:eastAsiaTheme="minorEastAsia" w:hAnsi="Times New Roman" w:cs="Times New Roman"/>
+              </w:rPr>
+            </w:pPr>
+            <w:r>
+              <w:rPr>
+                <w:rFonts w:ascii="Times New Roman" w:eastAsiaTheme="minorEastAsia" w:hAnsi="Times New Roman" w:cs="Times New Roman" w:hint="eastAsia"/>
+              </w:rPr>
+              <w:t>崔濟鵬</w:t>
+            </w:r>
           </w:p>
         </w:tc>
       </w:tr>
@@ -176,6 +182,12 @@
                 <w:rFonts w:ascii="Times New Roman" w:hAnsi="Times New Roman" w:cs="Times New Roman"/>
               </w:rPr>
             </w:pPr>
+            <w:r>
+              <w:rPr>
+                <w:rFonts w:asciiTheme="minorEastAsia" w:eastAsiaTheme="minorEastAsia" w:hAnsiTheme="minorEastAsia" w:cs="Times New Roman" w:hint="eastAsia"/>
+              </w:rPr>
+              <w:t>F74056069</w:t>
+            </w:r>
           </w:p>
         </w:tc>
       </w:tr>
@@ -209,8 +221,6 @@
             </w:r>
           </w:p>
         </w:tc>
-        <w:bookmarkStart w:id="0" w:name="_GoBack"/>
-        <w:bookmarkEnd w:id="0"/>
       </w:tr>
       <w:tr>
         <w:tc>
@@ -265,7 +275,7 @@
                 <w:rFonts w:ascii="Times New Roman" w:hAnsi="Times New Roman" w:cs="Times New Roman"/>
                 <w:color w:val="FF0000"/>
               </w:rPr>
-              <w:t>Pass or Fail</w:t>
+              <w:t>Pass</w:t>
             </w:r>
           </w:p>
         </w:tc>
@@ -324,7 +334,7 @@
                 <w:rFonts w:ascii="Times New Roman" w:hAnsi="Times New Roman" w:cs="Times New Roman"/>
                 <w:color w:val="FF0000"/>
               </w:rPr>
-              <w:t>Pass or Fail</w:t>
+              <w:t>Pass</w:t>
             </w:r>
           </w:p>
         </w:tc>
@@ -377,12 +387,21 @@
                 <w:color w:val="FF0000"/>
               </w:rPr>
             </w:pPr>
-            <w:r>
-              <w:rPr>
-                <w:rFonts w:ascii="Times New Roman" w:hAnsi="Times New Roman" w:cs="Times New Roman"/>
+            <w:bookmarkStart w:id="0" w:name="_GoBack"/>
+            <w:bookmarkEnd w:id="0"/>
+            <w:r>
+              <w:rPr>
+                <w:rFonts w:asciiTheme="minorEastAsia" w:eastAsiaTheme="minorEastAsia" w:hAnsiTheme="minorEastAsia" w:cs="Times New Roman" w:hint="eastAsia"/>
                 <w:color w:val="FF0000"/>
               </w:rPr>
-              <w:t>simulation time (ns)</w:t>
+              <w:t>25700</w:t>
+            </w:r>
+            <w:r>
+              <w:rPr>
+                <w:rFonts w:ascii="Times New Roman" w:hAnsi="Times New Roman" w:cs="Times New Roman"/>
+                <w:color w:val="FF0000"/>
+              </w:rPr>
+              <w:t xml:space="preserve"> (ns)</w:t>
             </w:r>
           </w:p>
         </w:tc>
@@ -413,9 +432,43 @@
             <w:r>
               <w:rPr>
                 <w:rFonts w:ascii="Times New Roman" w:hAnsi="Times New Roman" w:cs="Times New Roman"/>
-                <w:color w:val="BFBFBF" w:themeColor="background1" w:themeShade="BF"/>
-              </w:rPr>
-              <w:t>(your pre-sim result)</w:t>
+                <w:noProof/>
+              </w:rPr>
+              <w:drawing>
+                <wp:inline distT="0" distB="0" distL="0" distR="0" wp14:anchorId="01306386" wp14:editId="6221E098">
+                  <wp:extent cx="2588972" cy="1571625"/>
+                  <wp:effectExtent l="0" t="0" r="1905" b="0"/>
+                  <wp:docPr id="1" name="圖片 1"/>
+                  <wp:cNvGraphicFramePr>
+                    <a:graphicFrameLocks xmlns:a="http://schemas.openxmlformats.org/drawingml/2006/main" noChangeAspect="1"/>
+                  </wp:cNvGraphicFramePr>
+                  <a:graphic xmlns:a="http://schemas.openxmlformats.org/drawingml/2006/main">
+                    <a:graphicData uri="http://schemas.openxmlformats.org/drawingml/2006/picture">
+                      <pic:pic xmlns:pic="http://schemas.openxmlformats.org/drawingml/2006/picture">
+                        <pic:nvPicPr>
+                          <pic:cNvPr id="1" name=""/>
+                          <pic:cNvPicPr/>
+                        </pic:nvPicPr>
+                        <pic:blipFill>
+                          <a:blip r:embed="rId6"/>
+                          <a:stretch>
+                            <a:fillRect/>
+                          </a:stretch>
+                        </pic:blipFill>
+                        <pic:spPr>
+                          <a:xfrm>
+                            <a:off x="0" y="0"/>
+                            <a:ext cx="2598109" cy="1577172"/>
+                          </a:xfrm>
+                          <a:prstGeom prst="rect">
+                            <a:avLst/>
+                          </a:prstGeom>
+                        </pic:spPr>
+                      </pic:pic>
+                    </a:graphicData>
+                  </a:graphic>
+                </wp:inline>
+              </w:drawing>
             </w:r>
           </w:p>
         </w:tc>
@@ -441,9 +494,43 @@
             <w:r>
               <w:rPr>
                 <w:rFonts w:ascii="Times New Roman" w:hAnsi="Times New Roman" w:cs="Times New Roman"/>
-                <w:color w:val="BFBFBF" w:themeColor="background1" w:themeShade="BF"/>
-              </w:rPr>
-              <w:t>(your post-sim result)</w:t>
+                <w:noProof/>
+              </w:rPr>
+              <w:drawing>
+                <wp:inline distT="0" distB="0" distL="0" distR="0" wp14:anchorId="638A9CED" wp14:editId="52102189">
+                  <wp:extent cx="2578560" cy="1495425"/>
+                  <wp:effectExtent l="0" t="0" r="0" b="0"/>
+                  <wp:docPr id="3" name="圖片 3"/>
+                  <wp:cNvGraphicFramePr>
+                    <a:graphicFrameLocks xmlns:a="http://schemas.openxmlformats.org/drawingml/2006/main" noChangeAspect="1"/>
+                  </wp:cNvGraphicFramePr>
+                  <a:graphic xmlns:a="http://schemas.openxmlformats.org/drawingml/2006/main">
+                    <a:graphicData uri="http://schemas.openxmlformats.org/drawingml/2006/picture">
+                      <pic:pic xmlns:pic="http://schemas.openxmlformats.org/drawingml/2006/picture">
+                        <pic:nvPicPr>
+                          <pic:cNvPr id="1" name=""/>
+                          <pic:cNvPicPr/>
+                        </pic:nvPicPr>
+                        <pic:blipFill>
+                          <a:blip r:embed="rId7"/>
+                          <a:stretch>
+                            <a:fillRect/>
+                          </a:stretch>
+                        </pic:blipFill>
+                        <pic:spPr>
+                          <a:xfrm>
+                            <a:off x="0" y="0"/>
+                            <a:ext cx="2589752" cy="1501916"/>
+                          </a:xfrm>
+                          <a:prstGeom prst="rect">
+                            <a:avLst/>
+                          </a:prstGeom>
+                        </pic:spPr>
+                      </pic:pic>
+                    </a:graphicData>
+                  </a:graphic>
+                </wp:inline>
+              </w:drawing>
             </w:r>
           </w:p>
         </w:tc>
@@ -527,6 +614,12 @@
                 <w:rFonts w:ascii="Times New Roman" w:hAnsi="Times New Roman" w:cs="Times New Roman"/>
               </w:rPr>
             </w:pPr>
+            <w:r>
+              <w:rPr>
+                <w:rFonts w:ascii="Times New Roman" w:hAnsi="Times New Roman" w:cs="Times New Roman"/>
+              </w:rPr>
+              <w:t>8 / 68,416 ( &lt; 1 % )</w:t>
+            </w:r>
           </w:p>
         </w:tc>
       </w:tr>
@@ -577,6 +670,12 @@
                 <w:rFonts w:ascii="Times New Roman" w:hAnsi="Times New Roman" w:cs="Times New Roman"/>
               </w:rPr>
             </w:pPr>
+            <w:r>
+              <w:rPr>
+                <w:rFonts w:ascii="Times New Roman" w:hAnsi="Times New Roman" w:cs="Times New Roman"/>
+              </w:rPr>
+              <w:t>0 / 1,152,000 ( 0 % )</w:t>
+            </w:r>
           </w:p>
         </w:tc>
       </w:tr>
@@ -627,6 +726,12 @@
                 <w:rFonts w:ascii="Times New Roman" w:hAnsi="Times New Roman" w:cs="Times New Roman"/>
               </w:rPr>
             </w:pPr>
+            <w:r>
+              <w:rPr>
+                <w:rFonts w:ascii="Times New Roman" w:hAnsi="Times New Roman" w:cs="Times New Roman"/>
+              </w:rPr>
+              <w:t>0 / 300 ( 0 % )</w:t>
+            </w:r>
           </w:p>
         </w:tc>
       </w:tr>
@@ -655,9 +760,43 @@
             <w:r>
               <w:rPr>
                 <w:rFonts w:ascii="Times New Roman" w:hAnsi="Times New Roman" w:cs="Times New Roman"/>
-                <w:color w:val="BFBFBF" w:themeColor="background1" w:themeShade="BF"/>
-              </w:rPr>
-              <w:t>(your flow summary)</w:t>
+                <w:noProof/>
+              </w:rPr>
+              <w:drawing>
+                <wp:inline distT="0" distB="0" distL="0" distR="0" wp14:anchorId="219A28EE" wp14:editId="504DF714">
+                  <wp:extent cx="3886200" cy="2004926"/>
+                  <wp:effectExtent l="0" t="0" r="0" b="0"/>
+                  <wp:docPr id="2" name="圖片 2"/>
+                  <wp:cNvGraphicFramePr>
+                    <a:graphicFrameLocks xmlns:a="http://schemas.openxmlformats.org/drawingml/2006/main" noChangeAspect="1"/>
+                  </wp:cNvGraphicFramePr>
+                  <a:graphic xmlns:a="http://schemas.openxmlformats.org/drawingml/2006/main">
+                    <a:graphicData uri="http://schemas.openxmlformats.org/drawingml/2006/picture">
+                      <pic:pic xmlns:pic="http://schemas.openxmlformats.org/drawingml/2006/picture">
+                        <pic:nvPicPr>
+                          <pic:cNvPr id="1" name=""/>
+                          <pic:cNvPicPr/>
+                        </pic:nvPicPr>
+                        <pic:blipFill>
+                          <a:blip r:embed="rId8"/>
+                          <a:stretch>
+                            <a:fillRect/>
+                          </a:stretch>
+                        </pic:blipFill>
+                        <pic:spPr>
+                          <a:xfrm>
+                            <a:off x="0" y="0"/>
+                            <a:ext cx="3900553" cy="2012331"/>
+                          </a:xfrm>
+                          <a:prstGeom prst="rect">
+                            <a:avLst/>
+                          </a:prstGeom>
+                        </pic:spPr>
+                      </pic:pic>
+                    </a:graphicData>
+                  </a:graphic>
+                </wp:inline>
+              </w:drawing>
             </w:r>
           </w:p>
         </w:tc>
@@ -716,8 +855,121 @@
           <w:p>
             <w:pPr>
               <w:rPr>
-                <w:rFonts w:ascii="Times New Roman" w:hAnsi="Times New Roman" w:cs="Times New Roman"/>
-                <w:color w:val="BFBFBF" w:themeColor="background1" w:themeShade="BF"/>
+                <w:rFonts w:asciiTheme="majorEastAsia" w:eastAsiaTheme="majorEastAsia" w:hAnsiTheme="majorEastAsia" w:cs="Times New Roman"/>
+                <w:color w:val="000000" w:themeColor="text1"/>
+                <w:sz w:val="22"/>
+              </w:rPr>
+            </w:pPr>
+            <w:r>
+              <w:rPr>
+                <w:rFonts w:asciiTheme="majorEastAsia" w:eastAsiaTheme="majorEastAsia" w:hAnsiTheme="majorEastAsia" w:cs="Times New Roman" w:hint="eastAsia"/>
+                <w:color w:val="000000" w:themeColor="text1"/>
+                <w:sz w:val="22"/>
+              </w:rPr>
+              <w:t>用了三個</w:t>
+            </w:r>
+            <w:r>
+              <w:rPr>
+                <w:rFonts w:asciiTheme="majorEastAsia" w:eastAsiaTheme="majorEastAsia" w:hAnsiTheme="majorEastAsia" w:cs="Times New Roman"/>
+                <w:color w:val="000000" w:themeColor="text1"/>
+                <w:sz w:val="22"/>
+              </w:rPr>
+              <w:t>wire</w:t>
+            </w:r>
+            <w:r>
+              <w:rPr>
+                <w:rFonts w:asciiTheme="majorEastAsia" w:eastAsiaTheme="majorEastAsia" w:hAnsiTheme="majorEastAsia" w:cs="Times New Roman" w:hint="eastAsia"/>
+                <w:color w:val="000000" w:themeColor="text1"/>
+                <w:sz w:val="22"/>
+              </w:rPr>
+              <w:t xml:space="preserve">來儲存B xor sel, A xor B, C，因為每個FA前都會將B </w:t>
+            </w:r>
+            <w:r>
+              <w:rPr>
+                <w:rFonts w:asciiTheme="majorEastAsia" w:eastAsiaTheme="majorEastAsia" w:hAnsiTheme="majorEastAsia" w:cs="Times New Roman"/>
+                <w:color w:val="000000" w:themeColor="text1"/>
+                <w:sz w:val="22"/>
+              </w:rPr>
+              <w:t>xor sel</w:t>
+            </w:r>
+            <w:r>
+              <w:rPr>
+                <w:rFonts w:asciiTheme="majorEastAsia" w:eastAsiaTheme="majorEastAsia" w:hAnsiTheme="majorEastAsia" w:cs="Times New Roman" w:hint="eastAsia"/>
+                <w:color w:val="000000" w:themeColor="text1"/>
+                <w:sz w:val="22"/>
+              </w:rPr>
+              <w:t>後，當成FA</w:t>
+            </w:r>
+            <w:r>
+              <w:rPr>
+                <w:rFonts w:asciiTheme="majorEastAsia" w:eastAsiaTheme="majorEastAsia" w:hAnsiTheme="majorEastAsia" w:cs="Times New Roman" w:hint="eastAsia"/>
+                <w:color w:val="000000" w:themeColor="text1"/>
+                <w:sz w:val="22"/>
+              </w:rPr>
+              <w:t>的</w:t>
+            </w:r>
+            <w:r>
+              <w:rPr>
+                <w:rFonts w:asciiTheme="majorEastAsia" w:eastAsiaTheme="majorEastAsia" w:hAnsiTheme="majorEastAsia" w:cs="Times New Roman" w:hint="eastAsia"/>
+                <w:color w:val="000000" w:themeColor="text1"/>
+                <w:sz w:val="22"/>
+              </w:rPr>
+              <w:t>B輸入</w:t>
+            </w:r>
+            <w:r>
+              <w:rPr>
+                <w:rFonts w:asciiTheme="majorEastAsia" w:eastAsiaTheme="majorEastAsia" w:hAnsiTheme="majorEastAsia" w:cs="Times New Roman" w:hint="eastAsia"/>
+                <w:color w:val="000000" w:themeColor="text1"/>
+                <w:sz w:val="22"/>
+              </w:rPr>
+              <w:t>，故先用4個xor()來運算給4個FA的B，而在FA中會重複利用到A</w:t>
+            </w:r>
+            <w:r>
+              <w:rPr>
+                <w:rFonts w:asciiTheme="majorEastAsia" w:eastAsiaTheme="majorEastAsia" w:hAnsiTheme="majorEastAsia" w:cs="Times New Roman"/>
+                <w:color w:val="000000" w:themeColor="text1"/>
+                <w:sz w:val="22"/>
+              </w:rPr>
+              <w:t xml:space="preserve"> xor B</w:t>
+            </w:r>
+            <w:r>
+              <w:rPr>
+                <w:rFonts w:asciiTheme="majorEastAsia" w:eastAsiaTheme="majorEastAsia" w:hAnsiTheme="majorEastAsia" w:cs="Times New Roman" w:hint="eastAsia"/>
+                <w:color w:val="000000" w:themeColor="text1"/>
+                <w:sz w:val="22"/>
+              </w:rPr>
+              <w:t xml:space="preserve">運算S跟C，故一樣用4個xor()來運算FA中的A </w:t>
+            </w:r>
+            <w:r>
+              <w:rPr>
+                <w:rFonts w:asciiTheme="majorEastAsia" w:eastAsiaTheme="majorEastAsia" w:hAnsiTheme="majorEastAsia" w:cs="Times New Roman"/>
+                <w:color w:val="000000" w:themeColor="text1"/>
+                <w:sz w:val="22"/>
+              </w:rPr>
+              <w:t>xor B</w:t>
+            </w:r>
+            <w:r>
+              <w:rPr>
+                <w:rFonts w:asciiTheme="majorEastAsia" w:eastAsiaTheme="majorEastAsia" w:hAnsiTheme="majorEastAsia" w:cs="Times New Roman" w:hint="eastAsia"/>
+                <w:color w:val="000000" w:themeColor="text1"/>
+                <w:sz w:val="22"/>
+              </w:rPr>
+              <w:t>，最終使用assign來算4組S跟C，O為C[2]</w:t>
+            </w:r>
+            <w:r>
+              <w:rPr>
+                <w:rFonts w:asciiTheme="majorEastAsia" w:eastAsiaTheme="majorEastAsia" w:hAnsiTheme="majorEastAsia" w:cs="Times New Roman"/>
+                <w:color w:val="000000" w:themeColor="text1"/>
+                <w:sz w:val="22"/>
+              </w:rPr>
+              <w:t xml:space="preserve"> xor C[3]</w:t>
+            </w:r>
+          </w:p>
+          <w:p>
+            <w:pPr>
+              <w:rPr>
+                <w:rFonts w:ascii="Times New Roman" w:hAnsi="Times New Roman" w:cs="Times New Roman"/>
+                <w:color w:val="000000" w:themeColor="text1"/>
               </w:rPr>
             </w:pPr>
           </w:p>
@@ -800,7 +1052,7 @@
 </file>
 
 <file path=word/endnotes.xml><?xml version="1.0" encoding="utf-8"?>
-<w:endnotes xmlns:wpc="http://schemas.microsoft.com/office/word/2010/wordprocessingCanvas" xmlns:cx="http://schemas.microsoft.com/office/drawing/2014/chartex" xmlns:cx1="http://schemas.microsoft.com/office/drawing/2015/9/8/chartex" xmlns:cx2="http://schemas.microsoft.com/office/drawing/2015/10/21/chartex" xmlns:cx3="http://schemas.microsoft.com/office/drawing/2016/5/9/chartex" xmlns:cx4="http://schemas.microsoft.com/office/drawing/2016/5/10/chartex" xmlns:cx5="http://schemas.microsoft.com/office/drawing/2016/5/11/chartex" xmlns:cx6="http://schemas.microsoft.com/office/drawing/2016/5/12/chartex" xmlns:cx7="http://schemas.microsoft.com/office/drawing/2016/5/13/chartex" xmlns:cx8="http://schemas.microsoft.com/office/drawing/2016/5/14/chartex" xmlns:mc="http://schemas.openxmlformats.org/markup-compatibility/2006" xmlns:aink="http://schemas.microsoft.com/office/drawing/2016/ink" xmlns:am3d="http://schemas.microsoft.com/office/drawing/2017/model3d" xmlns:o="urn:schemas-microsoft-com:office:office" xmlns:r="http://schemas.openxmlformats.org/officeDocument/2006/relationships" xmlns:m="http://schemas.openxmlformats.org/officeDocument/2006/math" xmlns:v="urn:schemas-microsoft-com:vml" xmlns:wp14="http://schemas.microsoft.com/office/word/2010/wordprocessingDrawing" xmlns:wp="http://schemas.openxmlformats.org/drawingml/2006/wordprocessingDrawing" xmlns:w10="urn:schemas-microsoft-com:office:word" xmlns:w="http://schemas.openxmlformats.org/wordprocessingml/2006/main" xmlns:w14="http://schemas.microsoft.com/office/word/2010/wordml" xmlns:w15="http://schemas.microsoft.com/office/word/2012/wordml" xmlns:w16cid="http://schemas.microsoft.com/office/word/2016/wordml/cid" xmlns:w16se="http://schemas.microsoft.com/office/word/2015/wordml/symex" xmlns:wpg="http://schemas.microsoft.com/office/word/2010/wordprocessingGroup" xmlns:wpi="http://schemas.microsoft.com/office/word/2010/wordprocessingInk" xmlns:wne="http://schemas.microsoft.com/office/word/2006/wordml" xmlns:wps="http://schemas.microsoft.com/office/word/2010/wordprocessingShape" mc:Ignorable="w14 w15 w16se w16cid wp14">
+<w:endnotes xmlns:wpc="http://schemas.microsoft.com/office/word/2010/wordprocessingCanvas" xmlns:cx="http://schemas.microsoft.com/office/drawing/2014/chartex" xmlns:cx1="http://schemas.microsoft.com/office/drawing/2015/9/8/chartex" xmlns:mc="http://schemas.openxmlformats.org/markup-compatibility/2006" xmlns:o="urn:schemas-microsoft-com:office:office" xmlns:r="http://schemas.openxmlformats.org/officeDocument/2006/relationships" xmlns:m="http://schemas.openxmlformats.org/officeDocument/2006/math" xmlns:v="urn:schemas-microsoft-com:vml" xmlns:wp14="http://schemas.microsoft.com/office/word/2010/wordprocessingDrawing" xmlns:wp="http://schemas.openxmlformats.org/drawingml/2006/wordprocessingDrawing" xmlns:w10="urn:schemas-microsoft-com:office:word" xmlns:w="http://schemas.openxmlformats.org/wordprocessingml/2006/main" xmlns:w14="http://schemas.microsoft.com/office/word/2010/wordml" xmlns:w15="http://schemas.microsoft.com/office/word/2012/wordml" xmlns:w16se="http://schemas.microsoft.com/office/word/2015/wordml/symex" xmlns:wpg="http://schemas.microsoft.com/office/word/2010/wordprocessingGroup" xmlns:wpi="http://schemas.microsoft.com/office/word/2010/wordprocessingInk" xmlns:wne="http://schemas.microsoft.com/office/word/2006/wordml" xmlns:wps="http://schemas.microsoft.com/office/word/2010/wordprocessingShape" mc:Ignorable="w14 w15 w16se wp14">
   <w:endnote w:type="separator" w:id="-1">
     <w:p>
       <w:r>
@@ -819,7 +1071,7 @@
 </file>
 
 <file path=word/footnotes.xml><?xml version="1.0" encoding="utf-8"?>
-<w:footnotes xmlns:wpc="http://schemas.microsoft.com/office/word/2010/wordprocessingCanvas" xmlns:cx="http://schemas.microsoft.com/office/drawing/2014/chartex" xmlns:cx1="http://schemas.microsoft.com/office/drawing/2015/9/8/chartex" xmlns:cx2="http://schemas.microsoft.com/office/drawing/2015/10/21/chartex" xmlns:cx3="http://schemas.microsoft.com/office/drawing/2016/5/9/chartex" xmlns:cx4="http://schemas.microsoft.com/office/drawing/2016/5/10/chartex" xmlns:cx5="http://schemas.microsoft.com/office/drawing/2016/5/11/chartex" xmlns:cx6="http://schemas.microsoft.com/office/drawing/2016/5/12/chartex" xmlns:cx7="http://schemas.microsoft.com/office/drawing/2016/5/13/chartex" xmlns:cx8="http://schemas.microsoft.com/office/drawing/2016/5/14/chartex" xmlns:mc="http://schemas.openxmlformats.org/markup-compatibility/2006" xmlns:aink="http://schemas.microsoft.com/office/drawing/2016/ink" xmlns:am3d="http://schemas.microsoft.com/office/drawing/2017/model3d" xmlns:o="urn:schemas-microsoft-com:office:office" xmlns:r="http://schemas.openxmlformats.org/officeDocument/2006/relationships" xmlns:m="http://schemas.openxmlformats.org/officeDocument/2006/math" xmlns:v="urn:schemas-microsoft-com:vml" xmlns:wp14="http://schemas.microsoft.com/office/word/2010/wordprocessingDrawing" xmlns:wp="http://schemas.openxmlformats.org/drawingml/2006/wordprocessingDrawing" xmlns:w10="urn:schemas-microsoft-com:office:word" xmlns:w="http://schemas.openxmlformats.org/wordprocessingml/2006/main" xmlns:w14="http://schemas.microsoft.com/office/word/2010/wordml" xmlns:w15="http://schemas.microsoft.com/office/word/2012/wordml" xmlns:w16cid="http://schemas.microsoft.com/office/word/2016/wordml/cid" xmlns:w16se="http://schemas.microsoft.com/office/word/2015/wordml/symex" xmlns:wpg="http://schemas.microsoft.com/office/word/2010/wordprocessingGroup" xmlns:wpi="http://schemas.microsoft.com/office/word/2010/wordprocessingInk" xmlns:wne="http://schemas.microsoft.com/office/word/2006/wordml" xmlns:wps="http://schemas.microsoft.com/office/word/2010/wordprocessingShape" mc:Ignorable="w14 w15 w16se w16cid wp14">
+<w:footnotes xmlns:wpc="http://schemas.microsoft.com/office/word/2010/wordprocessingCanvas" xmlns:cx="http://schemas.microsoft.com/office/drawing/2014/chartex" xmlns:cx1="http://schemas.microsoft.com/office/drawing/2015/9/8/chartex" xmlns:mc="http://schemas.openxmlformats.org/markup-compatibility/2006" xmlns:o="urn:schemas-microsoft-com:office:office" xmlns:r="http://schemas.openxmlformats.org/officeDocument/2006/relationships" xmlns:m="http://schemas.openxmlformats.org/officeDocument/2006/math" xmlns:v="urn:schemas-microsoft-com:vml" xmlns:wp14="http://schemas.microsoft.com/office/word/2010/wordprocessingDrawing" xmlns:wp="http://schemas.openxmlformats.org/drawingml/2006/wordprocessingDrawing" xmlns:w10="urn:schemas-microsoft-com:office:word" xmlns:w="http://schemas.openxmlformats.org/wordprocessingml/2006/main" xmlns:w14="http://schemas.microsoft.com/office/word/2010/wordml" xmlns:w15="http://schemas.microsoft.com/office/word/2012/wordml" xmlns:w16se="http://schemas.microsoft.com/office/word/2015/wordml/symex" xmlns:wpg="http://schemas.microsoft.com/office/word/2010/wordprocessingGroup" xmlns:wpi="http://schemas.microsoft.com/office/word/2010/wordprocessingInk" xmlns:wne="http://schemas.microsoft.com/office/word/2006/wordml" xmlns:wps="http://schemas.microsoft.com/office/word/2010/wordprocessingShape" mc:Ignorable="w14 w15 w16se wp14">
   <w:footnote w:type="separator" w:id="-1">
     <w:p>
       <w:r>
@@ -838,7 +1090,7 @@
 </file>
 
 <file path=word/styles.xml><?xml version="1.0" encoding="utf-8"?>
-<w:styles xmlns:mc="http://schemas.openxmlformats.org/markup-compatibility/2006" xmlns:r="http://schemas.openxmlformats.org/officeDocument/2006/relationships" xmlns:w="http://schemas.openxmlformats.org/wordprocessingml/2006/main" xmlns:w14="http://schemas.microsoft.com/office/word/2010/wordml" xmlns:w15="http://schemas.microsoft.com/office/word/2012/wordml" xmlns:w16cid="http://schemas.microsoft.com/office/word/2016/wordml/cid" xmlns:w16se="http://schemas.microsoft.com/office/word/2015/wordml/symex" mc:Ignorable="w14 w15 w16se w16cid">
+<w:styles xmlns:mc="http://schemas.openxmlformats.org/markup-compatibility/2006" xmlns:r="http://schemas.openxmlformats.org/officeDocument/2006/relationships" xmlns:w="http://schemas.openxmlformats.org/wordprocessingml/2006/main" xmlns:w14="http://schemas.microsoft.com/office/word/2010/wordml" xmlns:w15="http://schemas.microsoft.com/office/word/2012/wordml" xmlns:w16se="http://schemas.microsoft.com/office/word/2015/wordml/symex" mc:Ignorable="w14 w15 w16se">
   <w:docDefaults>
     <w:rPrDefault>
       <w:rPr>
@@ -851,7 +1103,7 @@
     </w:rPrDefault>
     <w:pPrDefault/>
   </w:docDefaults>
-  <w:latentStyles w:defLockedState="0" w:defUIPriority="99" w:defSemiHidden="0" w:defUnhideWhenUsed="0" w:defQFormat="0" w:count="377">
+  <w:latentStyles w:defLockedState="0" w:defUIPriority="99" w:defSemiHidden="0" w:defUnhideWhenUsed="0" w:defQFormat="0" w:count="371">
     <w:lsdException w:name="Normal" w:uiPriority="0" w:qFormat="1"/>
     <w:lsdException w:name="heading 1" w:uiPriority="9" w:qFormat="1"/>
     <w:lsdException w:name="heading 2" w:semiHidden="1" w:uiPriority="9" w:unhideWhenUsed="1" w:qFormat="1"/>
@@ -999,8 +1251,11 @@
     <w:lsdException w:name="Table 3D effects 3" w:semiHidden="1" w:unhideWhenUsed="1"/>
     <w:lsdException w:name="Table Contemporary" w:semiHidden="1" w:unhideWhenUsed="1"/>
     <w:lsdException w:name="Table Elegant" w:semiHidden="1" w:unhideWhenUsed="1"/>
+    <w:lsdException w:name="Table Professional" w:semiHidden="1" w:unhideWhenUsed="1"/>
     <w:lsdException w:name="Table Subtle 1" w:semiHidden="1" w:unhideWhenUsed="1"/>
     <w:lsdException w:name="Table Subtle 2" w:semiHidden="1" w:unhideWhenUsed="1"/>
+    <w:lsdException w:name="Table Web 1" w:semiHidden="1" w:unhideWhenUsed="1"/>
+    <w:lsdException w:name="Table Web 2" w:semiHidden="1" w:unhideWhenUsed="1"/>
     <w:lsdException w:name="Table Web 3" w:semiHidden="1" w:unhideWhenUsed="1"/>
     <w:lsdException w:name="Balloon Text" w:semiHidden="1" w:unhideWhenUsed="1"/>
     <w:lsdException w:name="Table Grid" w:uiPriority="39"/>
@@ -1220,12 +1475,6 @@
     <w:lsdException w:name="List Table 5 Dark Accent 6" w:uiPriority="50"/>
     <w:lsdException w:name="List Table 6 Colorful Accent 6" w:uiPriority="51"/>
     <w:lsdException w:name="List Table 7 Colorful Accent 6" w:uiPriority="52"/>
-    <w:lsdException w:name="Mention" w:semiHidden="1" w:unhideWhenUsed="1"/>
-    <w:lsdException w:name="Smart Hyperlink" w:semiHidden="1" w:unhideWhenUsed="1"/>
-    <w:lsdException w:name="Hashtag" w:semiHidden="1" w:unhideWhenUsed="1"/>
-    <w:lsdException w:name="Unresolved Mention" w:semiHidden="1" w:unhideWhenUsed="1"/>
-    <w:lsdException w:name="Smart Link" w:semiHidden="1" w:unhideWhenUsed="1"/>
-    <w:lsdException w:name="Smart Link Error" w:semiHidden="1" w:unhideWhenUsed="1"/>
   </w:latentStyles>
   <w:style w:type="paragraph" w:default="1" w:styleId="a">
     <w:name w:val="Normal"/>

</xml_diff>